<commit_message>
made a few edits
</commit_message>
<xml_diff>
--- a/Antenna_Filters/Filter_documentation.docx
+++ b/Antenna_Filters/Filter_documentation.docx
@@ -22,10 +22,7 @@
       </w:r>
       <w:proofErr w:type="gramStart"/>
       <w:r>
-        <w:t xml:space="preserve">front </w:t>
-      </w:r>
-      <w:r>
-        <w:t>end</w:t>
+        <w:t>front end</w:t>
       </w:r>
       <w:proofErr w:type="gramEnd"/>
       <w:r>
@@ -152,6 +149,16 @@
     <w:p>
       <w:r>
         <w:tab/>
+        <w:t xml:space="preserve">Note: The MKW01Z128 has a low power built in PA, but we may need to </w:t>
+      </w:r>
+      <w:r>
+        <w:tab/>
+        <w:t>boost the amplification beyond this, especially for the Capstone version.</w:t>
+      </w:r>
+    </w:p>
+    <w:p>
+      <w:r>
+        <w:tab/>
         <w:t xml:space="preserve">b) The </w:t>
       </w:r>
       <w:r>
@@ -178,8 +185,6 @@
       <w:r>
         <w:t>.</w:t>
       </w:r>
-    </w:p>
-    <w:p>
       <w:r>
         <w:tab/>
       </w:r>
@@ -294,22 +299,25 @@
         <w:t xml:space="preserve"> pass filter that is included in the data sheet (KW01DHRM Rev 1/2014</w:t>
       </w:r>
       <w:r>
-        <w:t>;</w:t>
-      </w:r>
-    </w:p>
-    <w:p>
-      <w:r>
-        <w:tab/>
-        <w:t xml:space="preserve">1) Modified the two inductor values from 12nH to </w:t>
+        <w:t>):</w:t>
+      </w:r>
+    </w:p>
+    <w:p>
+      <w:r>
+        <w:tab/>
+        <w:t xml:space="preserve">1) Modified the </w:t>
       </w:r>
       <w:proofErr w:type="gramStart"/>
       <w:r>
-        <w:t xml:space="preserve">14nH </w:t>
-      </w:r>
-      <w:r>
-        <w:t>.</w:t>
+        <w:t>two inductor</w:t>
       </w:r>
       <w:proofErr w:type="gramEnd"/>
+      <w:r>
+        <w:t xml:space="preserve"> values from 12nH to </w:t>
+      </w:r>
+      <w:r>
+        <w:t>14nH.</w:t>
+      </w:r>
     </w:p>
     <w:p>
       <w:r>
@@ -433,7 +441,13 @@
       </w:r>
       <w:r>
         <w:tab/>
-        <w:t>loss in attenuation.</w:t>
+        <w:t xml:space="preserve">loss in </w:t>
+      </w:r>
+      <w:r>
+        <w:t>gain</w:t>
+      </w:r>
+      <w:r>
+        <w:t>.</w:t>
       </w:r>
       <w:r>
         <w:t xml:space="preserve"> A 50</w:t>
@@ -458,6 +472,11 @@
       </w:r>
       <w:r>
         <w:tab/>
+      </w:r>
+      <w:r>
+        <w:tab/>
+      </w:r>
+      <w:r>
         <w:t>connection to the antenna.</w:t>
       </w:r>
       <w:r>
@@ -511,14 +530,11 @@
         </w:drawing>
       </w:r>
       <w:r>
-        <w:rPr>
-          <w:noProof/>
-        </w:rPr>
         <w:drawing>
           <wp:inline distT="0" distB="0" distL="0" distR="0">
             <wp:extent cx="5486400" cy="1299029"/>
             <wp:effectExtent l="25400" t="0" r="0" b="0"/>
-            <wp:docPr id="4" name="Picture 4"/>
+            <wp:docPr id="2" name="Picture 4"/>
             <wp:cNvGraphicFramePr>
               <a:graphicFrameLocks xmlns:a="http://schemas.openxmlformats.org/drawingml/2006/main" noChangeAspect="1"/>
             </wp:cNvGraphicFramePr>
@@ -672,29 +688,45 @@
     <w:p>
       <w:r>
         <w:tab/>
-        <w:t xml:space="preserve">3) To improve the filter, I decided to include a </w:t>
+        <w:t xml:space="preserve">3) To improve the filter, I decided to </w:t>
+      </w:r>
+      <w:r>
+        <w:t>cascade an additional</w:t>
+      </w:r>
+      <w:r>
+        <w:t xml:space="preserve"> </w:t>
       </w:r>
       <w:r>
         <w:t>low</w:t>
       </w:r>
       <w:r>
-        <w:t xml:space="preserve"> pass filter to remove any </w:t>
-      </w:r>
-      <w:r>
-        <w:tab/>
-      </w:r>
-      <w:r>
-        <w:t>potentially unwanted harmonics</w:t>
-      </w:r>
-      <w:r>
-        <w:t xml:space="preserve">. Below is a simulation to show the </w:t>
-      </w:r>
-      <w:r>
-        <w:t xml:space="preserve">addition </w:t>
-      </w:r>
-      <w:r>
-        <w:tab/>
-        <w:t>to the previous filter design.</w:t>
+        <w:t xml:space="preserve"> pass filter to </w:t>
+      </w:r>
+      <w:r>
+        <w:tab/>
+        <w:t xml:space="preserve">the filter shown above. This will help remove any </w:t>
+      </w:r>
+      <w:r>
+        <w:t xml:space="preserve">potentially unwanted </w:t>
+      </w:r>
+      <w:r>
+        <w:tab/>
+      </w:r>
+      <w:r>
+        <w:t>harmonics</w:t>
+      </w:r>
+      <w:r>
+        <w:t xml:space="preserve">. Below is a simulation to </w:t>
+      </w:r>
+      <w:r>
+        <w:t xml:space="preserve">demonstrate the higher frequency </w:t>
+      </w:r>
+      <w:r>
+        <w:tab/>
+        <w:t>attenuation</w:t>
+      </w:r>
+      <w:r>
+        <w:t>.</w:t>
       </w:r>
     </w:p>
     <w:p>
@@ -803,13 +835,25 @@
     </w:p>
     <w:p>
       <w:r>
-        <w:t>Here, the gain of the filter is virtually unaffected when used as the filter on the TX; however, as seen below</w:t>
+        <w:t xml:space="preserve">Here, the gain of the filter is virtually unaffected when used </w:t>
+      </w:r>
+      <w:r>
+        <w:t>in the intended direction</w:t>
+      </w:r>
+      <w:r>
+        <w:t>; however, as seen below</w:t>
       </w:r>
       <w:r>
         <w:t xml:space="preserve">, the filter does not behave </w:t>
       </w:r>
       <w:r>
-        <w:t>well as a RX filter.</w:t>
+        <w:t xml:space="preserve">well as a </w:t>
+      </w:r>
+      <w:r>
+        <w:t>bidirectional filter</w:t>
+      </w:r>
+      <w:r>
+        <w:t>.</w:t>
       </w:r>
     </w:p>
     <w:p>
@@ -1004,7 +1048,10 @@
     </w:p>
     <w:p>
       <w:r>
-        <w:t xml:space="preserve">As can be seen, below, the filter is still doing a great job passing the 433MHz signal </w:t>
+        <w:t>As can be seen</w:t>
+      </w:r>
+      <w:r>
+        <w:t xml:space="preserve"> below, the filter is still doing a great job passing the 433MHz signal </w:t>
       </w:r>
     </w:p>
     <w:p>
@@ -1061,7 +1108,13 @@
     </w:p>
     <w:p>
       <w:r>
-        <w:t>Again, this filter is only going to function as a transceiver filter.</w:t>
+        <w:t xml:space="preserve">Again, this filter is only going to function as a </w:t>
+      </w:r>
+      <w:r>
+        <w:t>directional</w:t>
+      </w:r>
+      <w:r>
+        <w:t xml:space="preserve"> filter.</w:t>
       </w:r>
       <w:r>
         <w:t xml:space="preserve"> So, should only be used if we decide on the dual port design.</w:t>

</xml_diff>

<commit_message>
Added some new information to the document
</commit_message>
<xml_diff>
--- a/Antenna_Filters/Filter_documentation.docx
+++ b/Antenna_Filters/Filter_documentation.docx
@@ -20,11 +20,9 @@
       <w:r>
         <w:t xml:space="preserve"> practicum project involves the </w:t>
       </w:r>
-      <w:proofErr w:type="gramStart"/>
       <w:r>
         <w:t>front end</w:t>
       </w:r>
-      <w:proofErr w:type="gramEnd"/>
       <w:r>
         <w:t xml:space="preserve"> </w:t>
       </w:r>
@@ -35,15 +33,7 @@
         <w:t>for</w:t>
       </w:r>
       <w:r>
-        <w:t xml:space="preserve"> the </w:t>
-      </w:r>
-      <w:proofErr w:type="spellStart"/>
-      <w:r>
-        <w:t>CubeSat</w:t>
-      </w:r>
-      <w:proofErr w:type="spellEnd"/>
-      <w:r>
-        <w:t xml:space="preserve"> transceiver. This includes the signal filter(s), external signal ampl</w:t>
+        <w:t xml:space="preserve"> the CubeSat transceiver. This includes the signal filter(s), external signal ampl</w:t>
       </w:r>
       <w:r>
         <w:t>ification, and system antenna</w:t>
@@ -82,13 +72,8 @@
         <w:t>modes of operation</w:t>
       </w:r>
       <w:r>
-        <w:t xml:space="preserve"> for the </w:t>
-      </w:r>
-      <w:proofErr w:type="spellStart"/>
-      <w:r>
-        <w:t>transciever</w:t>
-      </w:r>
-      <w:proofErr w:type="spellEnd"/>
+        <w:t xml:space="preserve"> for the transciever</w:t>
+      </w:r>
       <w:r>
         <w:t>:</w:t>
       </w:r>
@@ -265,28 +250,18 @@
           <w:i/>
         </w:rPr>
       </w:pPr>
-      <w:proofErr w:type="spellStart"/>
       <w:r>
         <w:rPr>
           <w:i/>
         </w:rPr>
-        <w:t>LTSpice</w:t>
-      </w:r>
-      <w:proofErr w:type="spellEnd"/>
+        <w:t>LTSpice simluations</w:t>
+      </w:r>
       <w:r>
         <w:rPr>
           <w:i/>
         </w:rPr>
-        <w:t xml:space="preserve"> </w:t>
-      </w:r>
-      <w:proofErr w:type="spellStart"/>
-      <w:r>
-        <w:rPr>
-          <w:i/>
-        </w:rPr>
-        <w:t>simluations</w:t>
-      </w:r>
-      <w:proofErr w:type="spellEnd"/>
+        <w:t xml:space="preserve"> Rev.1</w:t>
+      </w:r>
     </w:p>
     <w:p>
       <w:r>
@@ -305,15 +280,7 @@
     <w:p>
       <w:r>
         <w:tab/>
-        <w:t xml:space="preserve">1) Modified the </w:t>
-      </w:r>
-      <w:proofErr w:type="gramStart"/>
-      <w:r>
-        <w:t>two inductor</w:t>
-      </w:r>
-      <w:proofErr w:type="gramEnd"/>
-      <w:r>
-        <w:t xml:space="preserve"> values from 12nH to </w:t>
+        <w:t xml:space="preserve">1) Modified the two inductor values from 12nH to </w:t>
       </w:r>
       <w:r>
         <w:t>14nH.</w:t>
@@ -530,6 +497,9 @@
         </w:drawing>
       </w:r>
       <w:r>
+        <w:rPr>
+          <w:noProof/>
+        </w:rPr>
         <w:drawing>
           <wp:inline distT="0" distB="0" distL="0" distR="0">
             <wp:extent cx="5486400" cy="1299029"/>
@@ -1170,18 +1140,829 @@
         <w:t xml:space="preserve">I like the idea of making and testing several prototypes before getting too deep into any single design. </w:t>
       </w:r>
       <w:r>
-        <w:t xml:space="preserve">We should look at what other </w:t>
-      </w:r>
-      <w:proofErr w:type="spellStart"/>
-      <w:r>
-        <w:t>CubeSat</w:t>
-      </w:r>
-      <w:proofErr w:type="spellEnd"/>
-      <w:r>
-        <w:t xml:space="preserve"> antenna designs are like.</w:t>
-      </w:r>
-    </w:p>
-    <w:p/>
+        <w:t>We should look at what other CubeSat antenna designs are like.</w:t>
+      </w:r>
+    </w:p>
+    <w:p>
+      <w:r>
+        <w:t xml:space="preserve">4) </w:t>
+      </w:r>
+      <w:r>
+        <w:t>The above filter design included an error that omitted the appropriate input impedance of the source</w:t>
+      </w:r>
+      <w:r>
+        <w:t xml:space="preserve">. </w:t>
+      </w:r>
+      <w:r>
+        <w:t>This fix</w:t>
+      </w:r>
+      <w:r>
+        <w:t xml:space="preserve"> </w:t>
+      </w:r>
+      <w:r>
+        <w:t>is included in the rev. 2 design and will be documented below.</w:t>
+      </w:r>
+    </w:p>
+    <w:p/>
+    <w:p/>
+    <w:p/>
+    <w:p/>
+    <w:p/>
+    <w:p>
+      <w:pPr>
+        <w:rPr>
+          <w:i/>
+        </w:rPr>
+      </w:pPr>
+      <w:r>
+        <w:rPr>
+          <w:i/>
+        </w:rPr>
+        <w:t>Rev</w:t>
+      </w:r>
+      <w:r>
+        <w:rPr>
+          <w:i/>
+        </w:rPr>
+        <w:t>.</w:t>
+      </w:r>
+      <w:r>
+        <w:rPr>
+          <w:i/>
+        </w:rPr>
+        <w:t xml:space="preserve"> 1 Eagle schematic and board layout</w:t>
+      </w:r>
+    </w:p>
+    <w:p/>
+    <w:p>
+      <w:r>
+        <w:rPr>
+          <w:noProof/>
+        </w:rPr>
+        <w:drawing>
+          <wp:inline distT="0" distB="0" distL="0" distR="0">
+            <wp:extent cx="3657600" cy="1984185"/>
+            <wp:effectExtent l="25400" t="0" r="0" b="0"/>
+            <wp:docPr id="4" name="Picture 1" descr=":::Desktop:Screen Shot 2015-10-25 at 8.25.55 AM.png"/>
+            <wp:cNvGraphicFramePr>
+              <a:graphicFrameLocks xmlns:a="http://schemas.openxmlformats.org/drawingml/2006/main" noChangeAspect="1"/>
+            </wp:cNvGraphicFramePr>
+            <a:graphic xmlns:a="http://schemas.openxmlformats.org/drawingml/2006/main">
+              <a:graphicData uri="http://schemas.openxmlformats.org/drawingml/2006/picture">
+                <pic:pic xmlns:pic="http://schemas.openxmlformats.org/drawingml/2006/picture">
+                  <pic:nvPicPr>
+                    <pic:cNvPr id="0" name="Picture 1" descr=":::Desktop:Screen Shot 2015-10-25 at 8.25.55 AM.png"/>
+                    <pic:cNvPicPr>
+                      <a:picLocks noChangeAspect="1" noChangeArrowheads="1"/>
+                    </pic:cNvPicPr>
+                  </pic:nvPicPr>
+                  <pic:blipFill>
+                    <a:blip r:embed="rId15"/>
+                    <a:srcRect/>
+                    <a:stretch>
+                      <a:fillRect/>
+                    </a:stretch>
+                  </pic:blipFill>
+                  <pic:spPr bwMode="auto">
+                    <a:xfrm>
+                      <a:off x="0" y="0"/>
+                      <a:ext cx="3657600" cy="1984185"/>
+                    </a:xfrm>
+                    <a:prstGeom prst="rect">
+                      <a:avLst/>
+                    </a:prstGeom>
+                    <a:noFill/>
+                    <a:ln w="9525">
+                      <a:noFill/>
+                      <a:miter lim="800000"/>
+                      <a:headEnd/>
+                      <a:tailEnd/>
+                    </a:ln>
+                  </pic:spPr>
+                </pic:pic>
+              </a:graphicData>
+            </a:graphic>
+          </wp:inline>
+        </w:drawing>
+      </w:r>
+    </w:p>
+    <w:p>
+      <w:r>
+        <w:rPr>
+          <w:noProof/>
+        </w:rPr>
+        <w:drawing>
+          <wp:inline distT="0" distB="0" distL="0" distR="0">
+            <wp:extent cx="3657600" cy="1944615"/>
+            <wp:effectExtent l="25400" t="0" r="0" b="0"/>
+            <wp:docPr id="13" name="Picture 2" descr=":::Desktop:Screen Shot 2015-10-25 at 8.28.27 AM.png"/>
+            <wp:cNvGraphicFramePr>
+              <a:graphicFrameLocks xmlns:a="http://schemas.openxmlformats.org/drawingml/2006/main" noChangeAspect="1"/>
+            </wp:cNvGraphicFramePr>
+            <a:graphic xmlns:a="http://schemas.openxmlformats.org/drawingml/2006/main">
+              <a:graphicData uri="http://schemas.openxmlformats.org/drawingml/2006/picture">
+                <pic:pic xmlns:pic="http://schemas.openxmlformats.org/drawingml/2006/picture">
+                  <pic:nvPicPr>
+                    <pic:cNvPr id="0" name="Picture 2" descr=":::Desktop:Screen Shot 2015-10-25 at 8.28.27 AM.png"/>
+                    <pic:cNvPicPr>
+                      <a:picLocks noChangeAspect="1" noChangeArrowheads="1"/>
+                    </pic:cNvPicPr>
+                  </pic:nvPicPr>
+                  <pic:blipFill>
+                    <a:blip r:embed="rId16"/>
+                    <a:srcRect/>
+                    <a:stretch>
+                      <a:fillRect/>
+                    </a:stretch>
+                  </pic:blipFill>
+                  <pic:spPr bwMode="auto">
+                    <a:xfrm>
+                      <a:off x="0" y="0"/>
+                      <a:ext cx="3657600" cy="1944615"/>
+                    </a:xfrm>
+                    <a:prstGeom prst="rect">
+                      <a:avLst/>
+                    </a:prstGeom>
+                    <a:noFill/>
+                    <a:ln w="9525">
+                      <a:noFill/>
+                      <a:miter lim="800000"/>
+                      <a:headEnd/>
+                      <a:tailEnd/>
+                    </a:ln>
+                  </pic:spPr>
+                </pic:pic>
+              </a:graphicData>
+            </a:graphic>
+          </wp:inline>
+        </w:drawing>
+      </w:r>
+    </w:p>
+    <w:p>
+      <w:r>
+        <w:t>Note: The SMA connector part footprint was custom designed, as it was not found in the included parts library. On the rev.2 version, the pads are made smaller and slightly closer together to fit the part better.</w:t>
+      </w:r>
+    </w:p>
+    <w:p/>
+    <w:p/>
+    <w:p/>
+    <w:p/>
+    <w:p/>
+    <w:p/>
+    <w:p/>
+    <w:p/>
+    <w:p/>
+    <w:p>
+      <w:pPr>
+        <w:rPr>
+          <w:i/>
+        </w:rPr>
+      </w:pPr>
+      <w:r>
+        <w:rPr>
+          <w:i/>
+        </w:rPr>
+        <w:t>LTSpice simluations</w:t>
+      </w:r>
+      <w:r>
+        <w:rPr>
+          <w:i/>
+        </w:rPr>
+        <w:t xml:space="preserve"> Rev.2</w:t>
+      </w:r>
+    </w:p>
+    <w:p>
+      <w:r>
+        <w:rPr>
+          <w:noProof/>
+        </w:rPr>
+        <w:drawing>
+          <wp:inline distT="0" distB="0" distL="0" distR="0">
+            <wp:extent cx="5486400" cy="1238596"/>
+            <wp:effectExtent l="25400" t="0" r="0" b="0"/>
+            <wp:docPr id="21" name="Picture 3"/>
+            <wp:cNvGraphicFramePr>
+              <a:graphicFrameLocks xmlns:a="http://schemas.openxmlformats.org/drawingml/2006/main" noChangeAspect="1"/>
+            </wp:cNvGraphicFramePr>
+            <a:graphic xmlns:a="http://schemas.openxmlformats.org/drawingml/2006/main">
+              <a:graphicData uri="http://schemas.openxmlformats.org/drawingml/2006/picture">
+                <pic:pic xmlns:pic="http://schemas.openxmlformats.org/drawingml/2006/picture">
+                  <pic:nvPicPr>
+                    <pic:cNvPr id="0" name="Picture 3"/>
+                    <pic:cNvPicPr>
+                      <a:picLocks noChangeAspect="1" noChangeArrowheads="1"/>
+                    </pic:cNvPicPr>
+                  </pic:nvPicPr>
+                  <pic:blipFill>
+                    <a:blip r:embed="rId17"/>
+                    <a:srcRect/>
+                    <a:stretch>
+                      <a:fillRect/>
+                    </a:stretch>
+                  </pic:blipFill>
+                  <pic:spPr bwMode="auto">
+                    <a:xfrm>
+                      <a:off x="0" y="0"/>
+                      <a:ext cx="5486400" cy="1238596"/>
+                    </a:xfrm>
+                    <a:prstGeom prst="rect">
+                      <a:avLst/>
+                    </a:prstGeom>
+                    <a:noFill/>
+                    <a:ln w="9525">
+                      <a:noFill/>
+                      <a:miter lim="800000"/>
+                      <a:headEnd/>
+                      <a:tailEnd/>
+                    </a:ln>
+                  </pic:spPr>
+                </pic:pic>
+              </a:graphicData>
+            </a:graphic>
+          </wp:inline>
+        </w:drawing>
+      </w:r>
+    </w:p>
+    <w:p>
+      <w:r>
+        <w:rPr>
+          <w:noProof/>
+        </w:rPr>
+        <w:drawing>
+          <wp:inline distT="0" distB="0" distL="0" distR="0">
+            <wp:extent cx="5486400" cy="1238596"/>
+            <wp:effectExtent l="25400" t="0" r="0" b="0"/>
+            <wp:docPr id="15" name="Picture 4"/>
+            <wp:cNvGraphicFramePr>
+              <a:graphicFrameLocks xmlns:a="http://schemas.openxmlformats.org/drawingml/2006/main" noChangeAspect="1"/>
+            </wp:cNvGraphicFramePr>
+            <a:graphic xmlns:a="http://schemas.openxmlformats.org/drawingml/2006/main">
+              <a:graphicData uri="http://schemas.openxmlformats.org/drawingml/2006/picture">
+                <pic:pic xmlns:pic="http://schemas.openxmlformats.org/drawingml/2006/picture">
+                  <pic:nvPicPr>
+                    <pic:cNvPr id="0" name="Picture 4"/>
+                    <pic:cNvPicPr>
+                      <a:picLocks noChangeAspect="1" noChangeArrowheads="1"/>
+                    </pic:cNvPicPr>
+                  </pic:nvPicPr>
+                  <pic:blipFill>
+                    <a:blip r:embed="rId18"/>
+                    <a:srcRect/>
+                    <a:stretch>
+                      <a:fillRect/>
+                    </a:stretch>
+                  </pic:blipFill>
+                  <pic:spPr bwMode="auto">
+                    <a:xfrm>
+                      <a:off x="0" y="0"/>
+                      <a:ext cx="5486400" cy="1238596"/>
+                    </a:xfrm>
+                    <a:prstGeom prst="rect">
+                      <a:avLst/>
+                    </a:prstGeom>
+                    <a:noFill/>
+                    <a:ln w="9525">
+                      <a:noFill/>
+                      <a:miter lim="800000"/>
+                      <a:headEnd/>
+                      <a:tailEnd/>
+                    </a:ln>
+                  </pic:spPr>
+                </pic:pic>
+              </a:graphicData>
+            </a:graphic>
+          </wp:inline>
+        </w:drawing>
+      </w:r>
+    </w:p>
+    <w:p>
+      <w:r>
+        <w:t>This filter design does not have the high gain in the pass band of the rev 1 design, but the high gain was due to improper impedance matching of the filter to the source. I believe this filter response is closer to what the designers of the dev board filter intended. It still has a good bidirectional response and is capable of attenuating the second harmonic of the input signal by greater than 40dB.</w:t>
+      </w:r>
+    </w:p>
+    <w:p>
+      <w:r>
+        <w:rPr>
+          <w:noProof/>
+        </w:rPr>
+        <w:drawing>
+          <wp:inline distT="0" distB="0" distL="0" distR="0">
+            <wp:extent cx="5486400" cy="2870200"/>
+            <wp:effectExtent l="25400" t="0" r="0" b="0"/>
+            <wp:docPr id="17" name="Picture 6" descr=":::Desktop:Screen Shot 2015-10-25 at 9.38.12 AM.png"/>
+            <wp:cNvGraphicFramePr>
+              <a:graphicFrameLocks xmlns:a="http://schemas.openxmlformats.org/drawingml/2006/main" noChangeAspect="1"/>
+            </wp:cNvGraphicFramePr>
+            <a:graphic xmlns:a="http://schemas.openxmlformats.org/drawingml/2006/main">
+              <a:graphicData uri="http://schemas.openxmlformats.org/drawingml/2006/picture">
+                <pic:pic xmlns:pic="http://schemas.openxmlformats.org/drawingml/2006/picture">
+                  <pic:nvPicPr>
+                    <pic:cNvPr id="0" name="Picture 6" descr=":::Desktop:Screen Shot 2015-10-25 at 9.38.12 AM.png"/>
+                    <pic:cNvPicPr>
+                      <a:picLocks noChangeAspect="1" noChangeArrowheads="1"/>
+                    </pic:cNvPicPr>
+                  </pic:nvPicPr>
+                  <pic:blipFill>
+                    <a:blip r:embed="rId19"/>
+                    <a:srcRect/>
+                    <a:stretch>
+                      <a:fillRect/>
+                    </a:stretch>
+                  </pic:blipFill>
+                  <pic:spPr bwMode="auto">
+                    <a:xfrm>
+                      <a:off x="0" y="0"/>
+                      <a:ext cx="5486400" cy="2870200"/>
+                    </a:xfrm>
+                    <a:prstGeom prst="rect">
+                      <a:avLst/>
+                    </a:prstGeom>
+                    <a:noFill/>
+                    <a:ln w="9525">
+                      <a:noFill/>
+                      <a:miter lim="800000"/>
+                      <a:headEnd/>
+                      <a:tailEnd/>
+                    </a:ln>
+                  </pic:spPr>
+                </pic:pic>
+              </a:graphicData>
+            </a:graphic>
+          </wp:inline>
+        </w:drawing>
+      </w:r>
+    </w:p>
+    <w:p>
+      <w:r>
+        <w:t>Note: I have been playing around with some different filter topographies and I am finding a theme where the band pass frequencies are less than unity.  This is where the amplification stage is necessary for the design to work.</w:t>
+      </w:r>
+    </w:p>
+    <w:p/>
+    <w:p/>
+    <w:p>
+      <w:pPr>
+        <w:rPr>
+          <w:i/>
+        </w:rPr>
+      </w:pPr>
+      <w:r>
+        <w:rPr>
+          <w:i/>
+        </w:rPr>
+        <w:t>Rev</w:t>
+      </w:r>
+      <w:r>
+        <w:rPr>
+          <w:i/>
+        </w:rPr>
+        <w:t>.</w:t>
+      </w:r>
+      <w:r>
+        <w:rPr>
+          <w:i/>
+        </w:rPr>
+        <w:t xml:space="preserve"> </w:t>
+      </w:r>
+      <w:r>
+        <w:rPr>
+          <w:i/>
+        </w:rPr>
+        <w:t>2</w:t>
+      </w:r>
+      <w:r>
+        <w:rPr>
+          <w:i/>
+        </w:rPr>
+        <w:t xml:space="preserve"> Eagle schematic and board layout</w:t>
+      </w:r>
+    </w:p>
+    <w:p>
+      <w:r>
+        <w:rPr>
+          <w:noProof/>
+        </w:rPr>
+        <w:drawing>
+          <wp:inline distT="0" distB="0" distL="0" distR="0">
+            <wp:extent cx="3657600" cy="1851378"/>
+            <wp:effectExtent l="25400" t="0" r="0" b="0"/>
+            <wp:docPr id="19" name="Picture 8" descr=":::Desktop:Screen Shot 2015-10-25 at 1.58.32 PM.png"/>
+            <wp:cNvGraphicFramePr>
+              <a:graphicFrameLocks xmlns:a="http://schemas.openxmlformats.org/drawingml/2006/main" noChangeAspect="1"/>
+            </wp:cNvGraphicFramePr>
+            <a:graphic xmlns:a="http://schemas.openxmlformats.org/drawingml/2006/main">
+              <a:graphicData uri="http://schemas.openxmlformats.org/drawingml/2006/picture">
+                <pic:pic xmlns:pic="http://schemas.openxmlformats.org/drawingml/2006/picture">
+                  <pic:nvPicPr>
+                    <pic:cNvPr id="0" name="Picture 8" descr=":::Desktop:Screen Shot 2015-10-25 at 1.58.32 PM.png"/>
+                    <pic:cNvPicPr>
+                      <a:picLocks noChangeAspect="1" noChangeArrowheads="1"/>
+                    </pic:cNvPicPr>
+                  </pic:nvPicPr>
+                  <pic:blipFill>
+                    <a:blip r:embed="rId20"/>
+                    <a:srcRect/>
+                    <a:stretch>
+                      <a:fillRect/>
+                    </a:stretch>
+                  </pic:blipFill>
+                  <pic:spPr bwMode="auto">
+                    <a:xfrm>
+                      <a:off x="0" y="0"/>
+                      <a:ext cx="3657600" cy="1851378"/>
+                    </a:xfrm>
+                    <a:prstGeom prst="rect">
+                      <a:avLst/>
+                    </a:prstGeom>
+                    <a:noFill/>
+                    <a:ln w="9525">
+                      <a:noFill/>
+                      <a:miter lim="800000"/>
+                      <a:headEnd/>
+                      <a:tailEnd/>
+                    </a:ln>
+                  </pic:spPr>
+                </pic:pic>
+              </a:graphicData>
+            </a:graphic>
+          </wp:inline>
+        </w:drawing>
+      </w:r>
+    </w:p>
+    <w:p>
+      <w:r>
+        <w:rPr>
+          <w:noProof/>
+        </w:rPr>
+        <w:drawing>
+          <wp:inline distT="0" distB="0" distL="0" distR="0">
+            <wp:extent cx="5486400" cy="3429000"/>
+            <wp:effectExtent l="25400" t="0" r="0" b="0"/>
+            <wp:docPr id="20" name="Picture 9" descr=":::Desktop:Screen Shot 2015-10-25 at 1.59.38 PM.png"/>
+            <wp:cNvGraphicFramePr>
+              <a:graphicFrameLocks xmlns:a="http://schemas.openxmlformats.org/drawingml/2006/main" noChangeAspect="1"/>
+            </wp:cNvGraphicFramePr>
+            <a:graphic xmlns:a="http://schemas.openxmlformats.org/drawingml/2006/main">
+              <a:graphicData uri="http://schemas.openxmlformats.org/drawingml/2006/picture">
+                <pic:pic xmlns:pic="http://schemas.openxmlformats.org/drawingml/2006/picture">
+                  <pic:nvPicPr>
+                    <pic:cNvPr id="0" name="Picture 9" descr=":::Desktop:Screen Shot 2015-10-25 at 1.59.38 PM.png"/>
+                    <pic:cNvPicPr>
+                      <a:picLocks noChangeAspect="1" noChangeArrowheads="1"/>
+                    </pic:cNvPicPr>
+                  </pic:nvPicPr>
+                  <pic:blipFill>
+                    <a:blip r:embed="rId21"/>
+                    <a:srcRect/>
+                    <a:stretch>
+                      <a:fillRect/>
+                    </a:stretch>
+                  </pic:blipFill>
+                  <pic:spPr bwMode="auto">
+                    <a:xfrm>
+                      <a:off x="0" y="0"/>
+                      <a:ext cx="5486400" cy="3429000"/>
+                    </a:xfrm>
+                    <a:prstGeom prst="rect">
+                      <a:avLst/>
+                    </a:prstGeom>
+                    <a:noFill/>
+                    <a:ln w="9525">
+                      <a:noFill/>
+                      <a:miter lim="800000"/>
+                      <a:headEnd/>
+                      <a:tailEnd/>
+                    </a:ln>
+                  </pic:spPr>
+                </pic:pic>
+              </a:graphicData>
+            </a:graphic>
+          </wp:inline>
+        </w:drawing>
+      </w:r>
+    </w:p>
+    <w:p>
+      <w:r>
+        <w:t>Here, I am using a much tighter construction with components laid out almost next to each other so that the transmission lines are as short as possible. We are still using transmission lines that are not ideal. The ideal lines require a width that is about twice as wide and therefore are harder to work with in Eagle. A future plan will be to figure out how to make the wider transmission lines work with the pad size for the 0603 component parts.</w:t>
+      </w:r>
+    </w:p>
+    <w:p/>
+    <w:p/>
+    <w:p/>
+    <w:p/>
+    <w:p>
+      <w:pPr>
+        <w:rPr>
+          <w:i/>
+        </w:rPr>
+      </w:pPr>
+      <w:r>
+        <w:rPr>
+          <w:i/>
+        </w:rPr>
+        <w:t>LTSpice simluations</w:t>
+      </w:r>
+      <w:r>
+        <w:rPr>
+          <w:i/>
+        </w:rPr>
+        <w:t xml:space="preserve"> </w:t>
+      </w:r>
+      <w:r>
+        <w:rPr>
+          <w:i/>
+        </w:rPr>
+        <w:t>Cauer Filter Design</w:t>
+      </w:r>
+    </w:p>
+    <w:p>
+      <w:r>
+        <w:t>I have just started working on a new design using a Cauer (elliptic) filter. I am using Elsie filter design software for this filter and am impressed with its frequency response.  The schematic, below, shows the response of the design after changing component values to those that should be available in the IEEE store.</w:t>
+      </w:r>
+    </w:p>
+    <w:p>
+      <w:r>
+        <w:rPr>
+          <w:noProof/>
+        </w:rPr>
+        <w:drawing>
+          <wp:inline distT="0" distB="0" distL="0" distR="0">
+            <wp:extent cx="5486400" cy="2792332"/>
+            <wp:effectExtent l="25400" t="0" r="0" b="0"/>
+            <wp:docPr id="22" name="Picture 10"/>
+            <wp:cNvGraphicFramePr>
+              <a:graphicFrameLocks xmlns:a="http://schemas.openxmlformats.org/drawingml/2006/main" noChangeAspect="1"/>
+            </wp:cNvGraphicFramePr>
+            <a:graphic xmlns:a="http://schemas.openxmlformats.org/drawingml/2006/main">
+              <a:graphicData uri="http://schemas.openxmlformats.org/drawingml/2006/picture">
+                <pic:pic xmlns:pic="http://schemas.openxmlformats.org/drawingml/2006/picture">
+                  <pic:nvPicPr>
+                    <pic:cNvPr id="0" name="Picture 10"/>
+                    <pic:cNvPicPr>
+                      <a:picLocks noChangeAspect="1" noChangeArrowheads="1"/>
+                    </pic:cNvPicPr>
+                  </pic:nvPicPr>
+                  <pic:blipFill>
+                    <a:blip r:embed="rId22"/>
+                    <a:srcRect/>
+                    <a:stretch>
+                      <a:fillRect/>
+                    </a:stretch>
+                  </pic:blipFill>
+                  <pic:spPr bwMode="auto">
+                    <a:xfrm>
+                      <a:off x="0" y="0"/>
+                      <a:ext cx="5486400" cy="2792332"/>
+                    </a:xfrm>
+                    <a:prstGeom prst="rect">
+                      <a:avLst/>
+                    </a:prstGeom>
+                    <a:noFill/>
+                    <a:ln w="9525">
+                      <a:noFill/>
+                      <a:miter lim="800000"/>
+                      <a:headEnd/>
+                      <a:tailEnd/>
+                    </a:ln>
+                  </pic:spPr>
+                </pic:pic>
+              </a:graphicData>
+            </a:graphic>
+          </wp:inline>
+        </w:drawing>
+      </w:r>
+    </w:p>
+    <w:p>
+      <w:r>
+        <w:t>This is a 4 stage LC filter, so it will require more parts than the rev 2 design shown earlier. The response is great at attenuating most of the unwanted frequencies around our 433 MHz pass frequency. The second order harmonic is about -80dB.</w:t>
+      </w:r>
+    </w:p>
+    <w:p>
+      <w:r>
+        <w:rPr>
+          <w:noProof/>
+        </w:rPr>
+        <w:drawing>
+          <wp:inline distT="0" distB="0" distL="0" distR="0">
+            <wp:extent cx="5486400" cy="1238596"/>
+            <wp:effectExtent l="25400" t="0" r="0" b="0"/>
+            <wp:docPr id="23" name="Picture 11"/>
+            <wp:cNvGraphicFramePr>
+              <a:graphicFrameLocks xmlns:a="http://schemas.openxmlformats.org/drawingml/2006/main" noChangeAspect="1"/>
+            </wp:cNvGraphicFramePr>
+            <a:graphic xmlns:a="http://schemas.openxmlformats.org/drawingml/2006/main">
+              <a:graphicData uri="http://schemas.openxmlformats.org/drawingml/2006/picture">
+                <pic:pic xmlns:pic="http://schemas.openxmlformats.org/drawingml/2006/picture">
+                  <pic:nvPicPr>
+                    <pic:cNvPr id="0" name="Picture 11"/>
+                    <pic:cNvPicPr>
+                      <a:picLocks noChangeAspect="1" noChangeArrowheads="1"/>
+                    </pic:cNvPicPr>
+                  </pic:nvPicPr>
+                  <pic:blipFill>
+                    <a:blip r:embed="rId23"/>
+                    <a:srcRect/>
+                    <a:stretch>
+                      <a:fillRect/>
+                    </a:stretch>
+                  </pic:blipFill>
+                  <pic:spPr bwMode="auto">
+                    <a:xfrm>
+                      <a:off x="0" y="0"/>
+                      <a:ext cx="5486400" cy="1238596"/>
+                    </a:xfrm>
+                    <a:prstGeom prst="rect">
+                      <a:avLst/>
+                    </a:prstGeom>
+                    <a:noFill/>
+                    <a:ln w="9525">
+                      <a:noFill/>
+                      <a:miter lim="800000"/>
+                      <a:headEnd/>
+                      <a:tailEnd/>
+                    </a:ln>
+                  </pic:spPr>
+                </pic:pic>
+              </a:graphicData>
+            </a:graphic>
+          </wp:inline>
+        </w:drawing>
+      </w:r>
+    </w:p>
+    <w:p/>
+    <w:p>
+      <w:r>
+        <w:t>For a closer look at the pass band…</w:t>
+      </w:r>
+    </w:p>
+    <w:p>
+      <w:r>
+        <w:rPr>
+          <w:noProof/>
+        </w:rPr>
+        <w:drawing>
+          <wp:inline distT="0" distB="0" distL="0" distR="0">
+            <wp:extent cx="5486400" cy="1238596"/>
+            <wp:effectExtent l="25400" t="0" r="0" b="0"/>
+            <wp:docPr id="25" name="Picture 13"/>
+            <wp:cNvGraphicFramePr>
+              <a:graphicFrameLocks xmlns:a="http://schemas.openxmlformats.org/drawingml/2006/main" noChangeAspect="1"/>
+            </wp:cNvGraphicFramePr>
+            <a:graphic xmlns:a="http://schemas.openxmlformats.org/drawingml/2006/main">
+              <a:graphicData uri="http://schemas.openxmlformats.org/drawingml/2006/picture">
+                <pic:pic xmlns:pic="http://schemas.openxmlformats.org/drawingml/2006/picture">
+                  <pic:nvPicPr>
+                    <pic:cNvPr id="0" name="Picture 13"/>
+                    <pic:cNvPicPr>
+                      <a:picLocks noChangeAspect="1" noChangeArrowheads="1"/>
+                    </pic:cNvPicPr>
+                  </pic:nvPicPr>
+                  <pic:blipFill>
+                    <a:blip r:embed="rId24"/>
+                    <a:srcRect/>
+                    <a:stretch>
+                      <a:fillRect/>
+                    </a:stretch>
+                  </pic:blipFill>
+                  <pic:spPr bwMode="auto">
+                    <a:xfrm>
+                      <a:off x="0" y="0"/>
+                      <a:ext cx="5486400" cy="1238596"/>
+                    </a:xfrm>
+                    <a:prstGeom prst="rect">
+                      <a:avLst/>
+                    </a:prstGeom>
+                    <a:noFill/>
+                    <a:ln w="9525">
+                      <a:noFill/>
+                      <a:miter lim="800000"/>
+                      <a:headEnd/>
+                      <a:tailEnd/>
+                    </a:ln>
+                  </pic:spPr>
+                </pic:pic>
+              </a:graphicData>
+            </a:graphic>
+          </wp:inline>
+        </w:drawing>
+      </w:r>
+    </w:p>
+    <w:p>
+      <w:r>
+        <w:t>And, of course, this filter has a great bidirectional response…</w:t>
+      </w:r>
+    </w:p>
+    <w:p>
+      <w:r>
+        <w:rPr>
+          <w:noProof/>
+        </w:rPr>
+        <w:drawing>
+          <wp:inline distT="0" distB="0" distL="0" distR="0">
+            <wp:extent cx="5486400" cy="1238596"/>
+            <wp:effectExtent l="25400" t="0" r="0" b="0"/>
+            <wp:docPr id="26" name="Picture 14"/>
+            <wp:cNvGraphicFramePr>
+              <a:graphicFrameLocks xmlns:a="http://schemas.openxmlformats.org/drawingml/2006/main" noChangeAspect="1"/>
+            </wp:cNvGraphicFramePr>
+            <a:graphic xmlns:a="http://schemas.openxmlformats.org/drawingml/2006/main">
+              <a:graphicData uri="http://schemas.openxmlformats.org/drawingml/2006/picture">
+                <pic:pic xmlns:pic="http://schemas.openxmlformats.org/drawingml/2006/picture">
+                  <pic:nvPicPr>
+                    <pic:cNvPr id="0" name="Picture 14"/>
+                    <pic:cNvPicPr>
+                      <a:picLocks noChangeAspect="1" noChangeArrowheads="1"/>
+                    </pic:cNvPicPr>
+                  </pic:nvPicPr>
+                  <pic:blipFill>
+                    <a:blip r:embed="rId25"/>
+                    <a:srcRect/>
+                    <a:stretch>
+                      <a:fillRect/>
+                    </a:stretch>
+                  </pic:blipFill>
+                  <pic:spPr bwMode="auto">
+                    <a:xfrm>
+                      <a:off x="0" y="0"/>
+                      <a:ext cx="5486400" cy="1238596"/>
+                    </a:xfrm>
+                    <a:prstGeom prst="rect">
+                      <a:avLst/>
+                    </a:prstGeom>
+                    <a:noFill/>
+                    <a:ln w="9525">
+                      <a:noFill/>
+                      <a:miter lim="800000"/>
+                      <a:headEnd/>
+                      <a:tailEnd/>
+                    </a:ln>
+                  </pic:spPr>
+                </pic:pic>
+              </a:graphicData>
+            </a:graphic>
+          </wp:inline>
+        </w:drawing>
+      </w:r>
+    </w:p>
+    <w:p>
+      <w:r>
+        <w:rPr>
+          <w:noProof/>
+        </w:rPr>
+        <w:drawing>
+          <wp:inline distT="0" distB="0" distL="0" distR="0">
+            <wp:extent cx="5486400" cy="1238596"/>
+            <wp:effectExtent l="25400" t="0" r="0" b="0"/>
+            <wp:docPr id="27" name="Picture 15"/>
+            <wp:cNvGraphicFramePr>
+              <a:graphicFrameLocks xmlns:a="http://schemas.openxmlformats.org/drawingml/2006/main" noChangeAspect="1"/>
+            </wp:cNvGraphicFramePr>
+            <a:graphic xmlns:a="http://schemas.openxmlformats.org/drawingml/2006/main">
+              <a:graphicData uri="http://schemas.openxmlformats.org/drawingml/2006/picture">
+                <pic:pic xmlns:pic="http://schemas.openxmlformats.org/drawingml/2006/picture">
+                  <pic:nvPicPr>
+                    <pic:cNvPr id="0" name="Picture 15"/>
+                    <pic:cNvPicPr>
+                      <a:picLocks noChangeAspect="1" noChangeArrowheads="1"/>
+                    </pic:cNvPicPr>
+                  </pic:nvPicPr>
+                  <pic:blipFill>
+                    <a:blip r:embed="rId26"/>
+                    <a:srcRect/>
+                    <a:stretch>
+                      <a:fillRect/>
+                    </a:stretch>
+                  </pic:blipFill>
+                  <pic:spPr bwMode="auto">
+                    <a:xfrm>
+                      <a:off x="0" y="0"/>
+                      <a:ext cx="5486400" cy="1238596"/>
+                    </a:xfrm>
+                    <a:prstGeom prst="rect">
+                      <a:avLst/>
+                    </a:prstGeom>
+                    <a:noFill/>
+                    <a:ln w="9525">
+                      <a:noFill/>
+                      <a:miter lim="800000"/>
+                      <a:headEnd/>
+                      <a:tailEnd/>
+                    </a:ln>
+                  </pic:spPr>
+                </pic:pic>
+              </a:graphicData>
+            </a:graphic>
+          </wp:inline>
+        </w:drawing>
+      </w:r>
+    </w:p>
+    <w:p/>
+    <w:p>
+      <w:pPr>
+        <w:rPr>
+          <w:i/>
+        </w:rPr>
+      </w:pPr>
+    </w:p>
     <w:p/>
     <w:sectPr>
       <w:pgSz w:w="12240" w:h="15840"/>

</xml_diff>